<commit_message>
- Made some changes to the Ethics Review Form document.
</commit_message>
<xml_diff>
--- a/Documents/Ethics Review Form - Oliver Tennant.docx
+++ b/Documents/Ethics Review Form - Oliver Tennant.docx
@@ -650,13 +650,41 @@
         <w:t>Other Researchers/ Co-Investigators (please indicate whether internal or external and where external, please identify partner company/ institution):</w:t>
       </w:r>
     </w:p>
-    <w:p/>
+    <w:p>
+      <w:pPr>
+        <w:rPr>
+          <w:b/>
+          <w:bCs/>
+        </w:rPr>
+      </w:pPr>
+      <w:r>
+        <w:rPr>
+          <w:b/>
+          <w:bCs/>
+        </w:rPr>
+        <w:t>None</w:t>
+      </w:r>
+    </w:p>
     <w:p>
       <w:r>
         <w:t>Please provide below, a lay summary of the proposed research, outlining the project's main aims, methods, and primary outputs:</w:t>
       </w:r>
     </w:p>
-    <w:p/>
+    <w:p>
+      <w:pPr>
+        <w:rPr>
+          <w:b/>
+          <w:bCs/>
+        </w:rPr>
+      </w:pPr>
+      <w:r>
+        <w:rPr>
+          <w:b/>
+          <w:bCs/>
+        </w:rPr>
+        <w:t xml:space="preserve">This project is focused on testing a user’s efficiency when completing a simple task in a non-Euclidean virtual environment. The main output would be to see how long it will take for the player to become disorientated and their progress will slow. </w:t>
+      </w:r>
+    </w:p>
     <w:p>
       <w:r>
         <w:t>Secured Funding:</w:t>
@@ -881,6 +909,7 @@
     </w:p>
     <w:p>
       <w:r>
+        <w:lastRenderedPageBreak/>
         <w:t>Questionnaires</w:t>
       </w:r>
       <w:r>
@@ -892,7 +921,6 @@
     </w:p>
     <w:p>
       <w:r>
-        <w:lastRenderedPageBreak/>
         <w:t>Literature Review</w:t>
       </w:r>
       <w:r>
@@ -1946,6 +1974,11 @@
     <w:p>
       <w:r>
         <w:t xml:space="preserve">To be signed by the Main Researcher/ Principal Investigator: </w:t>
+      </w:r>
+    </w:p>
+    <w:p>
+      <w:r>
+        <w:t>O T Tennant</w:t>
       </w:r>
     </w:p>
     <w:p>

</xml_diff>